<commit_message>
updated 1.2 assignment 10.22.2024
</commit_message>
<xml_diff>
--- a/module-1/shaw1.2(310).docx
+++ b/module-1/shaw1.2(310).docx
@@ -55,7 +55,7 @@
           <w:lang w:val="en-US"/>
         </w:rPr>
       </w:pPr>
-      <w:hyperlink r:id="Rf0d98f2ccea9400c">
+      <w:hyperlink r:id="R099753aa6e0840a7">
         <w:r>
           <w:rPr>
             <w:rStyle w:val="Hyperlink"/>
@@ -113,10 +113,10 @@
       </w:pPr>
       <w:r>
         <w:drawing>
-          <wp:inline wp14:editId="5BDC173B" wp14:anchorId="02944FF6">
-            <wp:extent cx="6162675" cy="3081338"/>
+          <wp:inline wp14:editId="73E49E34" wp14:anchorId="3661E121">
+            <wp:extent cx="5943600" cy="3086100"/>
             <wp:effectExtent l="0" t="0" r="0" b="0"/>
-            <wp:docPr id="75054077" name="" title=""/>
+            <wp:docPr id="1846210605" name="" title=""/>
             <wp:cNvGraphicFramePr>
               <a:graphicFrameLocks noChangeAspect="1"/>
             </wp:cNvGraphicFramePr>
@@ -128,7 +128,7 @@
                     <pic:cNvPicPr/>
                   </pic:nvPicPr>
                   <pic:blipFill>
-                    <a:blip r:embed="R57aeb534e807439d">
+                    <a:blip r:embed="Rd053b4dcd4ad4c79">
                       <a:extLst>
                         <a:ext xmlns:a="http://schemas.openxmlformats.org/drawingml/2006/main" uri="{28A0092B-C50C-407E-A947-70E740481C1C}">
                           <a14:useLocalDpi val="0"/>
@@ -142,7 +142,7 @@
                   <pic:spPr>
                     <a:xfrm>
                       <a:off x="0" y="0"/>
-                      <a:ext cx="6162675" cy="3081338"/>
+                      <a:ext cx="5943600" cy="3086100"/>
                     </a:xfrm>
                     <a:prstGeom prst="rect">
                       <a:avLst/>
@@ -158,111 +158,41 @@
     <w:p>
       <w:pPr>
         <w:pStyle w:val="Normal"/>
-        <w:rPr>
-          <w:rFonts w:ascii="Aptos" w:hAnsi="Aptos" w:eastAsia="Aptos" w:cs="Aptos"/>
-          <w:noProof w:val="0"/>
-          <w:sz w:val="24"/>
-          <w:szCs w:val="24"/>
-          <w:lang w:val="en-US"/>
-        </w:rPr>
       </w:pPr>
     </w:p>
     <w:p>
       <w:pPr>
         <w:pStyle w:val="Normal"/>
-        <w:rPr>
-          <w:rFonts w:ascii="Aptos" w:hAnsi="Aptos" w:eastAsia="Aptos" w:cs="Aptos"/>
-          <w:b w:val="1"/>
-          <w:bCs w:val="1"/>
-          <w:noProof w:val="0"/>
-          <w:sz w:val="24"/>
-          <w:szCs w:val="24"/>
-          <w:lang w:val="en-US"/>
-        </w:rPr>
       </w:pPr>
     </w:p>
     <w:p>
       <w:pPr>
         <w:pStyle w:val="Normal"/>
-        <w:rPr>
-          <w:rFonts w:ascii="Aptos" w:hAnsi="Aptos" w:eastAsia="Aptos" w:cs="Aptos"/>
-          <w:b w:val="1"/>
-          <w:bCs w:val="1"/>
-          <w:noProof w:val="0"/>
-          <w:sz w:val="24"/>
-          <w:szCs w:val="24"/>
-          <w:lang w:val="en-US"/>
-        </w:rPr>
       </w:pPr>
     </w:p>
     <w:p>
       <w:pPr>
         <w:pStyle w:val="Normal"/>
-        <w:rPr>
-          <w:rFonts w:ascii="Aptos" w:hAnsi="Aptos" w:eastAsia="Aptos" w:cs="Aptos"/>
-          <w:b w:val="1"/>
-          <w:bCs w:val="1"/>
-          <w:noProof w:val="0"/>
-          <w:sz w:val="24"/>
-          <w:szCs w:val="24"/>
-          <w:lang w:val="en-US"/>
-        </w:rPr>
       </w:pPr>
     </w:p>
     <w:p>
       <w:pPr>
         <w:pStyle w:val="Normal"/>
-        <w:rPr>
-          <w:rFonts w:ascii="Aptos" w:hAnsi="Aptos" w:eastAsia="Aptos" w:cs="Aptos"/>
-          <w:b w:val="1"/>
-          <w:bCs w:val="1"/>
-          <w:noProof w:val="0"/>
-          <w:sz w:val="24"/>
-          <w:szCs w:val="24"/>
-          <w:lang w:val="en-US"/>
-        </w:rPr>
       </w:pPr>
     </w:p>
     <w:p>
       <w:pPr>
         <w:pStyle w:val="Normal"/>
-        <w:rPr>
-          <w:rFonts w:ascii="Aptos" w:hAnsi="Aptos" w:eastAsia="Aptos" w:cs="Aptos"/>
-          <w:b w:val="1"/>
-          <w:bCs w:val="1"/>
-          <w:noProof w:val="0"/>
-          <w:sz w:val="24"/>
-          <w:szCs w:val="24"/>
-          <w:lang w:val="en-US"/>
-        </w:rPr>
       </w:pPr>
     </w:p>
     <w:p>
       <w:pPr>
         <w:pStyle w:val="Normal"/>
-        <w:rPr>
-          <w:rFonts w:ascii="Aptos" w:hAnsi="Aptos" w:eastAsia="Aptos" w:cs="Aptos"/>
-          <w:b w:val="1"/>
-          <w:bCs w:val="1"/>
-          <w:noProof w:val="0"/>
-          <w:sz w:val="24"/>
-          <w:szCs w:val="24"/>
-          <w:lang w:val="en-US"/>
-        </w:rPr>
       </w:pPr>
     </w:p>
     <w:p>
       <w:pPr>
         <w:pStyle w:val="Normal"/>
-        <w:rPr>
-          <w:rFonts w:ascii="Aptos" w:hAnsi="Aptos" w:eastAsia="Aptos" w:cs="Aptos"/>
-          <w:b w:val="1"/>
-          <w:bCs w:val="1"/>
-          <w:noProof w:val="0"/>
-          <w:sz w:val="24"/>
-          <w:szCs w:val="24"/>
-          <w:lang w:val="en-US"/>
-        </w:rPr>
       </w:pPr>
     </w:p>
     <w:p>
@@ -319,10 +249,10 @@
       </w:pPr>
       <w:r>
         <w:drawing>
-          <wp:inline wp14:editId="06CA60C2" wp14:anchorId="12444F60">
-            <wp:extent cx="5029200" cy="5943600"/>
+          <wp:inline wp14:editId="13A9709E" wp14:anchorId="7C741325">
+            <wp:extent cx="5562602" cy="5943600"/>
             <wp:effectExtent l="0" t="0" r="0" b="0"/>
-            <wp:docPr id="1789536779" name="" title=""/>
+            <wp:docPr id="1730724992" name="" title=""/>
             <wp:cNvGraphicFramePr>
               <a:graphicFrameLocks noChangeAspect="1"/>
             </wp:cNvGraphicFramePr>
@@ -334,7 +264,7 @@
                     <pic:cNvPicPr/>
                   </pic:nvPicPr>
                   <pic:blipFill>
-                    <a:blip r:embed="R5efe952e610640cb">
+                    <a:blip r:embed="R6fa5df7511dc47fb">
                       <a:extLst>
                         <a:ext xmlns:a="http://schemas.openxmlformats.org/drawingml/2006/main" uri="{28A0092B-C50C-407E-A947-70E740481C1C}">
                           <a14:useLocalDpi val="0"/>
@@ -348,7 +278,7 @@
                   <pic:spPr>
                     <a:xfrm>
                       <a:off x="0" y="0"/>
-                      <a:ext cx="5029200" cy="5943600"/>
+                      <a:ext cx="5562602" cy="5943600"/>
                     </a:xfrm>
                     <a:prstGeom prst="rect">
                       <a:avLst/>
@@ -1231,7 +1161,7 @@
     <w:name w:val="Hyperlink"/>
     <w:basedOn w:val="DefaultParagraphFont"/>
     <w:unhideWhenUsed/>
-    <w:rsid w:val="1A452A9E"/>
+    <w:rsid w:val="67DB5682"/>
     <w:rPr>
       <w:color w:val="467886"/>
       <w:u w:val="single"/>

</xml_diff>